<commit_message>
Added Data Packet Write Acknowledgement Bit in Error & Status Frame/Packet
</commit_message>
<xml_diff>
--- a/docs/Application Control and Debug Protocol.docx
+++ b/docs/Application Control and Debug Protocol.docx
@@ -158,7 +158,6 @@
         </w:rPr>
         <w:t xml:space="preserve"> to </w:t>
       </w:r>
-      <w:proofErr w:type="spellStart"/>
       <w:r>
         <w:rPr>
           <w:rFonts w:ascii="Times New Roman" w:hAnsi="Times New Roman" w:cs="Times New Roman"/>
@@ -167,7 +166,6 @@
         </w:rPr>
         <w:t>FFh</w:t>
       </w:r>
-      <w:proofErr w:type="spellEnd"/>
       <w:r>
         <w:rPr>
           <w:rFonts w:ascii="Times New Roman" w:hAnsi="Times New Roman" w:cs="Times New Roman"/>
@@ -1412,15 +1410,7 @@
                 <w:rFonts w:ascii="Times New Roman" w:eastAsia="Calibri" w:hAnsi="Times New Roman" w:cs="Times New Roman"/>
                 <w:lang w:val="en-US"/>
               </w:rPr>
-              <w:t xml:space="preserve">Indicates the type of </w:t>
-            </w:r>
-            <w:proofErr w:type="gramStart"/>
-            <w:r>
-              <w:rPr>
-                <w:rFonts w:ascii="Times New Roman" w:eastAsia="Calibri" w:hAnsi="Times New Roman" w:cs="Times New Roman"/>
-                <w:lang w:val="en-US"/>
-              </w:rPr>
-              <w:t>the</w:t>
+              <w:t>Indicates the type of the</w:t>
             </w:r>
             <w:r>
               <w:rPr>
@@ -1434,15 +1424,7 @@
                 <w:rFonts w:ascii="Times New Roman" w:eastAsia="Calibri" w:hAnsi="Times New Roman" w:cs="Times New Roman"/>
                 <w:lang w:val="en-US"/>
               </w:rPr>
-              <w:t>message</w:t>
-            </w:r>
-            <w:proofErr w:type="gramEnd"/>
-            <w:r>
-              <w:rPr>
-                <w:rFonts w:ascii="Times New Roman" w:eastAsia="Calibri" w:hAnsi="Times New Roman" w:cs="Times New Roman"/>
-                <w:lang w:val="en-US"/>
-              </w:rPr>
-              <w:t xml:space="preserve"> frame</w:t>
+              <w:t>message frame</w:t>
             </w:r>
             <w:r>
               <w:rPr>
@@ -1609,15 +1591,7 @@
           <w:rFonts w:ascii="Times New Roman" w:hAnsi="Times New Roman" w:cs="Times New Roman"/>
           <w:lang w:val="en-US"/>
         </w:rPr>
-        <w:t xml:space="preserve">This protocol consists of two main </w:t>
-      </w:r>
-      <w:proofErr w:type="gramStart"/>
-      <w:r>
-        <w:rPr>
-          <w:rFonts w:ascii="Times New Roman" w:hAnsi="Times New Roman" w:cs="Times New Roman"/>
-          <w:lang w:val="en-US"/>
-        </w:rPr>
-        <w:t xml:space="preserve">frame </w:t>
+        <w:t xml:space="preserve">This protocol consists of two main frame </w:t>
       </w:r>
       <w:r>
         <w:rPr>
@@ -1631,15 +1605,7 @@
           <w:rFonts w:ascii="Times New Roman" w:hAnsi="Times New Roman" w:cs="Times New Roman"/>
           <w:lang w:val="en-US"/>
         </w:rPr>
-        <w:t>formats</w:t>
-      </w:r>
-      <w:proofErr w:type="gramEnd"/>
-      <w:r>
-        <w:rPr>
-          <w:rFonts w:ascii="Times New Roman" w:hAnsi="Times New Roman" w:cs="Times New Roman"/>
-          <w:lang w:val="en-US"/>
-        </w:rPr>
-        <w:t xml:space="preserve">: un-processed/raw frame (bytes are prefixed by </w:t>
+        <w:t xml:space="preserve">formats: un-processed/raw frame (bytes are prefixed by </w:t>
       </w:r>
       <w:r>
         <w:rPr>
@@ -1671,23 +1637,7 @@
           <w:rFonts w:ascii="Times New Roman" w:hAnsi="Times New Roman" w:cs="Times New Roman"/>
           <w:lang w:val="en-US"/>
         </w:rPr>
-        <w:t xml:space="preserve">). The host and device(s) maintain the frames in raw format in their memory but send the frame in processed format over the network. Tables 2 and 3 </w:t>
-      </w:r>
-      <w:proofErr w:type="gramStart"/>
-      <w:r>
-        <w:rPr>
-          <w:rFonts w:ascii="Times New Roman" w:hAnsi="Times New Roman" w:cs="Times New Roman"/>
-          <w:lang w:val="en-US"/>
-        </w:rPr>
-        <w:t>shows</w:t>
-      </w:r>
-      <w:proofErr w:type="gramEnd"/>
-      <w:r>
-        <w:rPr>
-          <w:rFonts w:ascii="Times New Roman" w:hAnsi="Times New Roman" w:cs="Times New Roman"/>
-          <w:lang w:val="en-US"/>
-        </w:rPr>
-        <w:t xml:space="preserve"> the structure of a generalized raw frame and a processed frame respectively.</w:t>
+        <w:t>). The host and device(s) maintain the frames in raw format in their memory but send the frame in processed format over the network. Tables 2 and 3 shows the structure of a generalized raw frame and a processed frame respectively.</w:t>
       </w:r>
     </w:p>
     <w:p>
@@ -3792,7 +3742,6 @@
         </w:rPr>
         <w:t xml:space="preserve"> In the above equation, each </w:t>
       </w:r>
-      <w:proofErr w:type="spellStart"/>
       <w:r>
         <w:rPr>
           <w:rFonts w:ascii="Times New Roman" w:eastAsiaTheme="minorEastAsia" w:hAnsi="Times New Roman" w:cs="Times New Roman"/>
@@ -3802,31 +3751,13 @@
         </w:rPr>
         <w:t>i</w:t>
       </w:r>
-      <w:proofErr w:type="spellEnd"/>
       <w:r>
         <w:rPr>
           <w:rFonts w:ascii="Times New Roman" w:eastAsiaTheme="minorEastAsia" w:hAnsi="Times New Roman" w:cs="Times New Roman"/>
           <w:lang w:val="en-US"/>
         </w:rPr>
-        <w:t xml:space="preserve"> </w:t>
+        <w:t xml:space="preserve"> th byte of the raw frame is added with 0x0B and the carry is then stored in carry byte of the processed frame by left shifting the computed carry by </w:t>
       </w:r>
-      <w:proofErr w:type="spellStart"/>
-      <w:r>
-        <w:rPr>
-          <w:rFonts w:ascii="Times New Roman" w:eastAsiaTheme="minorEastAsia" w:hAnsi="Times New Roman" w:cs="Times New Roman"/>
-          <w:lang w:val="en-US"/>
-        </w:rPr>
-        <w:t>th</w:t>
-      </w:r>
-      <w:proofErr w:type="spellEnd"/>
-      <w:r>
-        <w:rPr>
-          <w:rFonts w:ascii="Times New Roman" w:eastAsiaTheme="minorEastAsia" w:hAnsi="Times New Roman" w:cs="Times New Roman"/>
-          <w:lang w:val="en-US"/>
-        </w:rPr>
-        <w:t xml:space="preserve"> byte of the raw frame is added with 0x0B and the carry is then stored in carry byte of the processed frame by left shifting the computed carry by </w:t>
-      </w:r>
-      <w:proofErr w:type="spellStart"/>
       <w:r>
         <w:rPr>
           <w:rFonts w:ascii="Times New Roman" w:eastAsiaTheme="minorEastAsia" w:hAnsi="Times New Roman" w:cs="Times New Roman"/>
@@ -3836,7 +3767,6 @@
         </w:rPr>
         <w:t>i</w:t>
       </w:r>
-      <w:proofErr w:type="spellEnd"/>
       <w:r>
         <w:rPr>
           <w:rFonts w:ascii="Times New Roman" w:eastAsiaTheme="minorEastAsia" w:hAnsi="Times New Roman" w:cs="Times New Roman"/>
@@ -4252,19 +4182,8 @@
           <w:szCs w:val="18"/>
           <w:lang w:val="en-US"/>
         </w:rPr>
-        <w:t xml:space="preserve">  uint16_t carry = </w:t>
+        <w:t xml:space="preserve">  uint16_t carry = 0;</w:t>
       </w:r>
-      <w:proofErr w:type="gramStart"/>
-      <w:r>
-        <w:rPr>
-          <w:rFonts w:ascii="Times New Roman" w:hAnsi="Times New Roman" w:cs="Times New Roman"/>
-          <w:sz w:val="18"/>
-          <w:szCs w:val="18"/>
-          <w:lang w:val="en-US"/>
-        </w:rPr>
-        <w:t>0;</w:t>
-      </w:r>
-      <w:proofErr w:type="gramEnd"/>
     </w:p>
     <w:p>
       <w:pPr>
@@ -4312,27 +4231,7 @@
           <w:szCs w:val="18"/>
           <w:lang w:val="en-US"/>
         </w:rPr>
-        <w:t xml:space="preserve">  carry |= </w:t>
-      </w:r>
-      <w:proofErr w:type="gramStart"/>
-      <w:r>
-        <w:rPr>
-          <w:rFonts w:ascii="Times New Roman" w:hAnsi="Times New Roman" w:cs="Times New Roman"/>
-          <w:sz w:val="18"/>
-          <w:szCs w:val="18"/>
-          <w:lang w:val="en-US"/>
-        </w:rPr>
-        <w:t>( (</w:t>
-      </w:r>
-      <w:proofErr w:type="gramEnd"/>
-      <w:r>
-        <w:rPr>
-          <w:rFonts w:ascii="Times New Roman" w:hAnsi="Times New Roman" w:cs="Times New Roman"/>
-          <w:sz w:val="18"/>
-          <w:szCs w:val="18"/>
-          <w:lang w:val="en-US"/>
-        </w:rPr>
-        <w:t xml:space="preserve"> ( (uint16_t)0x0B + (uint16_t)raw-&gt;byte[0] ) &gt;&gt; 8 ) &lt;&lt; 0 );</w:t>
+        <w:t xml:space="preserve">  carry |= ( ( ( (uint16_t)0x0B + (uint16_t)raw-&gt;byte[0] ) &gt;&gt; 8 ) &lt;&lt; 0 );</w:t>
       </w:r>
     </w:p>
     <w:p>
@@ -4352,27 +4251,7 @@
           <w:szCs w:val="18"/>
           <w:lang w:val="en-US"/>
         </w:rPr>
-        <w:t xml:space="preserve">  carry |= </w:t>
-      </w:r>
-      <w:proofErr w:type="gramStart"/>
-      <w:r>
-        <w:rPr>
-          <w:rFonts w:ascii="Times New Roman" w:hAnsi="Times New Roman" w:cs="Times New Roman"/>
-          <w:sz w:val="18"/>
-          <w:szCs w:val="18"/>
-          <w:lang w:val="en-US"/>
-        </w:rPr>
-        <w:t>( (</w:t>
-      </w:r>
-      <w:proofErr w:type="gramEnd"/>
-      <w:r>
-        <w:rPr>
-          <w:rFonts w:ascii="Times New Roman" w:hAnsi="Times New Roman" w:cs="Times New Roman"/>
-          <w:sz w:val="18"/>
-          <w:szCs w:val="18"/>
-          <w:lang w:val="en-US"/>
-        </w:rPr>
-        <w:t xml:space="preserve"> ( (uint16_t)0x0B + (uint16_t)raw-&gt;byte[1] ) &gt;&gt; 8 ) &lt;&lt; 1 );</w:t>
+        <w:t xml:space="preserve">  carry |= ( ( ( (uint16_t)0x0B + (uint16_t)raw-&gt;byte[1] ) &gt;&gt; 8 ) &lt;&lt; 1 );</w:t>
       </w:r>
     </w:p>
     <w:p>
@@ -4392,27 +4271,7 @@
           <w:szCs w:val="18"/>
           <w:lang w:val="en-US"/>
         </w:rPr>
-        <w:t xml:space="preserve">  carry |= </w:t>
-      </w:r>
-      <w:proofErr w:type="gramStart"/>
-      <w:r>
-        <w:rPr>
-          <w:rFonts w:ascii="Times New Roman" w:hAnsi="Times New Roman" w:cs="Times New Roman"/>
-          <w:sz w:val="18"/>
-          <w:szCs w:val="18"/>
-          <w:lang w:val="en-US"/>
-        </w:rPr>
-        <w:t>( (</w:t>
-      </w:r>
-      <w:proofErr w:type="gramEnd"/>
-      <w:r>
-        <w:rPr>
-          <w:rFonts w:ascii="Times New Roman" w:hAnsi="Times New Roman" w:cs="Times New Roman"/>
-          <w:sz w:val="18"/>
-          <w:szCs w:val="18"/>
-          <w:lang w:val="en-US"/>
-        </w:rPr>
-        <w:t xml:space="preserve"> ( (uint16_t)0x0B + (uint16_t)raw-&gt;byte[2] ) &gt;&gt; 8 ) &lt;&lt; 2 );</w:t>
+        <w:t xml:space="preserve">  carry |= ( ( ( (uint16_t)0x0B + (uint16_t)raw-&gt;byte[2] ) &gt;&gt; 8 ) &lt;&lt; 2 );</w:t>
       </w:r>
     </w:p>
     <w:p>
@@ -4432,27 +4291,7 @@
           <w:szCs w:val="18"/>
           <w:lang w:val="en-US"/>
         </w:rPr>
-        <w:t xml:space="preserve">  carry |= </w:t>
-      </w:r>
-      <w:proofErr w:type="gramStart"/>
-      <w:r>
-        <w:rPr>
-          <w:rFonts w:ascii="Times New Roman" w:hAnsi="Times New Roman" w:cs="Times New Roman"/>
-          <w:sz w:val="18"/>
-          <w:szCs w:val="18"/>
-          <w:lang w:val="en-US"/>
-        </w:rPr>
-        <w:t>( (</w:t>
-      </w:r>
-      <w:proofErr w:type="gramEnd"/>
-      <w:r>
-        <w:rPr>
-          <w:rFonts w:ascii="Times New Roman" w:hAnsi="Times New Roman" w:cs="Times New Roman"/>
-          <w:sz w:val="18"/>
-          <w:szCs w:val="18"/>
-          <w:lang w:val="en-US"/>
-        </w:rPr>
-        <w:t xml:space="preserve"> ( (uint16_t)0x0B + (uint16_t)raw-&gt;byte[3] ) &gt;&gt; 8 ) &lt;&lt; 3 );</w:t>
+        <w:t xml:space="preserve">  carry |= ( ( ( (uint16_t)0x0B + (uint16_t)raw-&gt;byte[3] ) &gt;&gt; 8 ) &lt;&lt; 3 );</w:t>
       </w:r>
     </w:p>
     <w:p>
@@ -4472,27 +4311,7 @@
           <w:szCs w:val="18"/>
           <w:lang w:val="en-US"/>
         </w:rPr>
-        <w:t xml:space="preserve">  carry |= </w:t>
-      </w:r>
-      <w:proofErr w:type="gramStart"/>
-      <w:r>
-        <w:rPr>
-          <w:rFonts w:ascii="Times New Roman" w:hAnsi="Times New Roman" w:cs="Times New Roman"/>
-          <w:sz w:val="18"/>
-          <w:szCs w:val="18"/>
-          <w:lang w:val="en-US"/>
-        </w:rPr>
-        <w:t>( (</w:t>
-      </w:r>
-      <w:proofErr w:type="gramEnd"/>
-      <w:r>
-        <w:rPr>
-          <w:rFonts w:ascii="Times New Roman" w:hAnsi="Times New Roman" w:cs="Times New Roman"/>
-          <w:sz w:val="18"/>
-          <w:szCs w:val="18"/>
-          <w:lang w:val="en-US"/>
-        </w:rPr>
-        <w:t xml:space="preserve"> ( (uint16_t)0x0B + (uint16_t)raw-&gt;byte[4] ) &gt;&gt; 8 ) &lt;&lt; 4 );</w:t>
+        <w:t xml:space="preserve">  carry |= ( ( ( (uint16_t)0x0B + (uint16_t)raw-&gt;byte[4] ) &gt;&gt; 8 ) &lt;&lt; 4 );</w:t>
       </w:r>
     </w:p>
     <w:p>
@@ -4512,27 +4331,7 @@
           <w:szCs w:val="18"/>
           <w:lang w:val="en-US"/>
         </w:rPr>
-        <w:t xml:space="preserve">  carry |= </w:t>
-      </w:r>
-      <w:proofErr w:type="gramStart"/>
-      <w:r>
-        <w:rPr>
-          <w:rFonts w:ascii="Times New Roman" w:hAnsi="Times New Roman" w:cs="Times New Roman"/>
-          <w:sz w:val="18"/>
-          <w:szCs w:val="18"/>
-          <w:lang w:val="en-US"/>
-        </w:rPr>
-        <w:t>( (</w:t>
-      </w:r>
-      <w:proofErr w:type="gramEnd"/>
-      <w:r>
-        <w:rPr>
-          <w:rFonts w:ascii="Times New Roman" w:hAnsi="Times New Roman" w:cs="Times New Roman"/>
-          <w:sz w:val="18"/>
-          <w:szCs w:val="18"/>
-          <w:lang w:val="en-US"/>
-        </w:rPr>
-        <w:t xml:space="preserve"> ( (uint16_t)0x0B + (uint16_t)raw-&gt;byte[5] ) &gt;&gt; 8 ) &lt;&lt; 5 );</w:t>
+        <w:t xml:space="preserve">  carry |= ( ( ( (uint16_t)0x0B + (uint16_t)raw-&gt;byte[5] ) &gt;&gt; 8 ) &lt;&lt; 5 );</w:t>
       </w:r>
     </w:p>
     <w:p>
@@ -4552,27 +4351,7 @@
           <w:szCs w:val="18"/>
           <w:lang w:val="en-US"/>
         </w:rPr>
-        <w:t xml:space="preserve">  carry |= </w:t>
-      </w:r>
-      <w:proofErr w:type="gramStart"/>
-      <w:r>
-        <w:rPr>
-          <w:rFonts w:ascii="Times New Roman" w:hAnsi="Times New Roman" w:cs="Times New Roman"/>
-          <w:sz w:val="18"/>
-          <w:szCs w:val="18"/>
-          <w:lang w:val="en-US"/>
-        </w:rPr>
-        <w:t>( (</w:t>
-      </w:r>
-      <w:proofErr w:type="gramEnd"/>
-      <w:r>
-        <w:rPr>
-          <w:rFonts w:ascii="Times New Roman" w:hAnsi="Times New Roman" w:cs="Times New Roman"/>
-          <w:sz w:val="18"/>
-          <w:szCs w:val="18"/>
-          <w:lang w:val="en-US"/>
-        </w:rPr>
-        <w:t xml:space="preserve"> ( (uint16_t)0x0B + (uint16_t)raw-&gt;byte[6] ) &gt;&gt; 8 ) &lt;&lt; 6 );</w:t>
+        <w:t xml:space="preserve">  carry |= ( ( ( (uint16_t)0x0B + (uint16_t)raw-&gt;byte[6] ) &gt;&gt; 8 ) &lt;&lt; 6 );</w:t>
       </w:r>
     </w:p>
     <w:p>
@@ -4592,19 +4371,8 @@
           <w:szCs w:val="18"/>
           <w:lang w:val="en-US"/>
         </w:rPr>
-        <w:t xml:space="preserve">  carry += </w:t>
+        <w:t xml:space="preserve">  carry += 0x0B;</w:t>
       </w:r>
-      <w:proofErr w:type="gramStart"/>
-      <w:r>
-        <w:rPr>
-          <w:rFonts w:ascii="Times New Roman" w:hAnsi="Times New Roman" w:cs="Times New Roman"/>
-          <w:sz w:val="18"/>
-          <w:szCs w:val="18"/>
-          <w:lang w:val="en-US"/>
-        </w:rPr>
-        <w:t>0x0B;</w:t>
-      </w:r>
-      <w:proofErr w:type="gramEnd"/>
     </w:p>
     <w:p>
       <w:pPr>
@@ -4623,37 +4391,7 @@
           <w:szCs w:val="18"/>
           <w:lang w:val="en-US"/>
         </w:rPr>
-        <w:t xml:space="preserve">  processed-&gt;</w:t>
-      </w:r>
-      <w:proofErr w:type="gramStart"/>
-      <w:r>
-        <w:rPr>
-          <w:rFonts w:ascii="Times New Roman" w:hAnsi="Times New Roman" w:cs="Times New Roman"/>
-          <w:sz w:val="18"/>
-          <w:szCs w:val="18"/>
-          <w:lang w:val="en-US"/>
-        </w:rPr>
-        <w:t>byte[</w:t>
-      </w:r>
-      <w:proofErr w:type="gramEnd"/>
-      <w:r>
-        <w:rPr>
-          <w:rFonts w:ascii="Times New Roman" w:hAnsi="Times New Roman" w:cs="Times New Roman"/>
-          <w:sz w:val="18"/>
-          <w:szCs w:val="18"/>
-          <w:lang w:val="en-US"/>
-        </w:rPr>
-        <w:t>0] = carry</w:t>
-      </w:r>
-      <w:proofErr w:type="gramStart"/>
-      <w:r>
-        <w:rPr>
-          <w:rFonts w:ascii="Times New Roman" w:hAnsi="Times New Roman" w:cs="Times New Roman"/>
-          <w:sz w:val="18"/>
-          <w:szCs w:val="18"/>
-          <w:lang w:val="en-US"/>
-        </w:rPr>
-        <w:t>;</w:t>
+        <w:t xml:space="preserve">  processed-&gt;byte[0] = carry;</w:t>
       </w:r>
       <w:r>
         <w:rPr>
@@ -4672,17 +4410,7 @@
           <w:lang w:val="en-US"/>
         </w:rPr>
         <w:tab/>
-        <w:t>/</w:t>
-      </w:r>
-      <w:proofErr w:type="gramEnd"/>
-      <w:r>
-        <w:rPr>
-          <w:rFonts w:ascii="Times New Roman" w:hAnsi="Times New Roman" w:cs="Times New Roman"/>
-          <w:sz w:val="18"/>
-          <w:szCs w:val="18"/>
-          <w:lang w:val="en-US"/>
-        </w:rPr>
-        <w:t>/</w:t>
+        <w:t>//</w:t>
       </w:r>
       <w:r>
         <w:rPr>
@@ -4732,87 +4460,7 @@
           <w:szCs w:val="18"/>
           <w:lang w:val="en-US"/>
         </w:rPr>
-        <w:t xml:space="preserve">  </w:t>
-      </w:r>
-      <w:proofErr w:type="gramStart"/>
-      <w:r>
-        <w:rPr>
-          <w:rFonts w:ascii="Times New Roman" w:hAnsi="Times New Roman" w:cs="Times New Roman"/>
-          <w:sz w:val="18"/>
-          <w:szCs w:val="18"/>
-          <w:lang w:val="en-US"/>
-        </w:rPr>
-        <w:t>for(</w:t>
-      </w:r>
-      <w:proofErr w:type="gramEnd"/>
-      <w:r>
-        <w:rPr>
-          <w:rFonts w:ascii="Times New Roman" w:hAnsi="Times New Roman" w:cs="Times New Roman"/>
-          <w:sz w:val="18"/>
-          <w:szCs w:val="18"/>
-          <w:lang w:val="en-US"/>
-        </w:rPr>
-        <w:t xml:space="preserve">int </w:t>
-      </w:r>
-      <w:proofErr w:type="spellStart"/>
-      <w:r>
-        <w:rPr>
-          <w:rFonts w:ascii="Times New Roman" w:hAnsi="Times New Roman" w:cs="Times New Roman"/>
-          <w:sz w:val="18"/>
-          <w:szCs w:val="18"/>
-          <w:lang w:val="en-US"/>
-        </w:rPr>
-        <w:t>i</w:t>
-      </w:r>
-      <w:proofErr w:type="spellEnd"/>
-      <w:r>
-        <w:rPr>
-          <w:rFonts w:ascii="Times New Roman" w:hAnsi="Times New Roman" w:cs="Times New Roman"/>
-          <w:sz w:val="18"/>
-          <w:szCs w:val="18"/>
-          <w:lang w:val="en-US"/>
-        </w:rPr>
-        <w:t xml:space="preserve"> = 1 ; </w:t>
-      </w:r>
-      <w:proofErr w:type="spellStart"/>
-      <w:r>
-        <w:rPr>
-          <w:rFonts w:ascii="Times New Roman" w:hAnsi="Times New Roman" w:cs="Times New Roman"/>
-          <w:sz w:val="18"/>
-          <w:szCs w:val="18"/>
-          <w:lang w:val="en-US"/>
-        </w:rPr>
-        <w:t>i</w:t>
-      </w:r>
-      <w:proofErr w:type="spellEnd"/>
-      <w:r>
-        <w:rPr>
-          <w:rFonts w:ascii="Times New Roman" w:hAnsi="Times New Roman" w:cs="Times New Roman"/>
-          <w:sz w:val="18"/>
-          <w:szCs w:val="18"/>
-          <w:lang w:val="en-US"/>
-        </w:rPr>
-        <w:t xml:space="preserve"> &lt;= 7 ; </w:t>
-      </w:r>
-      <w:proofErr w:type="spellStart"/>
-      <w:r>
-        <w:rPr>
-          <w:rFonts w:ascii="Times New Roman" w:hAnsi="Times New Roman" w:cs="Times New Roman"/>
-          <w:sz w:val="18"/>
-          <w:szCs w:val="18"/>
-          <w:lang w:val="en-US"/>
-        </w:rPr>
-        <w:t>i</w:t>
-      </w:r>
-      <w:proofErr w:type="spellEnd"/>
-      <w:r>
-        <w:rPr>
-          <w:rFonts w:ascii="Times New Roman" w:hAnsi="Times New Roman" w:cs="Times New Roman"/>
-          <w:sz w:val="18"/>
-          <w:szCs w:val="18"/>
-          <w:lang w:val="en-US"/>
-        </w:rPr>
-        <w:t>++)</w:t>
+        <w:t xml:space="preserve">  for(int i = 1 ; i &lt;= 7 ; i++)</w:t>
       </w:r>
     </w:p>
     <w:p>
@@ -4903,27 +4551,7 @@
           <w:lang w:val="en-US"/>
         </w:rPr>
         <w:tab/>
-        <w:t xml:space="preserve">   must be taken </w:t>
-      </w:r>
-      <w:proofErr w:type="gramStart"/>
-      <w:r>
-        <w:rPr>
-          <w:rFonts w:ascii="Times New Roman" w:hAnsi="Times New Roman" w:cs="Times New Roman"/>
-          <w:sz w:val="18"/>
-          <w:szCs w:val="18"/>
-          <w:lang w:val="en-US"/>
-        </w:rPr>
-        <w:t>( 0</w:t>
-      </w:r>
-      <w:proofErr w:type="gramEnd"/>
-      <w:r>
-        <w:rPr>
-          <w:rFonts w:ascii="Times New Roman" w:hAnsi="Times New Roman" w:cs="Times New Roman"/>
-          <w:sz w:val="18"/>
-          <w:szCs w:val="18"/>
-          <w:lang w:val="en-US"/>
-        </w:rPr>
-        <w:t>x00 &lt;= leftover &lt;= 0x0A ) and the leftover is added with 0x0B. */</w:t>
+        <w:t xml:space="preserve">   must be taken ( 0x00 &lt;= leftover &lt;= 0x0A ) and the leftover is added with 0x0B. */</w:t>
       </w:r>
     </w:p>
     <w:p>
@@ -4985,67 +4613,7 @@
           <w:lang w:val="en-US"/>
         </w:rPr>
         <w:tab/>
-        <w:t xml:space="preserve">  processed-&gt;byte[</w:t>
-      </w:r>
-      <w:proofErr w:type="spellStart"/>
-      <w:r>
-        <w:rPr>
-          <w:rFonts w:ascii="Times New Roman" w:hAnsi="Times New Roman" w:cs="Times New Roman"/>
-          <w:sz w:val="18"/>
-          <w:szCs w:val="18"/>
-          <w:lang w:val="en-US"/>
-        </w:rPr>
-        <w:t>i</w:t>
-      </w:r>
-      <w:proofErr w:type="spellEnd"/>
-      <w:r>
-        <w:rPr>
-          <w:rFonts w:ascii="Times New Roman" w:hAnsi="Times New Roman" w:cs="Times New Roman"/>
-          <w:sz w:val="18"/>
-          <w:szCs w:val="18"/>
-          <w:lang w:val="en-US"/>
-        </w:rPr>
-        <w:t xml:space="preserve">] </w:t>
-      </w:r>
-      <w:proofErr w:type="gramStart"/>
-      <w:r>
-        <w:rPr>
-          <w:rFonts w:ascii="Times New Roman" w:hAnsi="Times New Roman" w:cs="Times New Roman"/>
-          <w:sz w:val="18"/>
-          <w:szCs w:val="18"/>
-          <w:lang w:val="en-US"/>
-        </w:rPr>
-        <w:t>= ((</w:t>
-      </w:r>
-      <w:proofErr w:type="gramEnd"/>
-      <w:r>
-        <w:rPr>
-          <w:rFonts w:ascii="Times New Roman" w:hAnsi="Times New Roman" w:cs="Times New Roman"/>
-          <w:sz w:val="18"/>
-          <w:szCs w:val="18"/>
-          <w:lang w:val="en-US"/>
-        </w:rPr>
-        <w:t>(uint16_</w:t>
-      </w:r>
-      <w:proofErr w:type="gramStart"/>
-      <w:r>
-        <w:rPr>
-          <w:rFonts w:ascii="Times New Roman" w:hAnsi="Times New Roman" w:cs="Times New Roman"/>
-          <w:sz w:val="18"/>
-          <w:szCs w:val="18"/>
-          <w:lang w:val="en-US"/>
-        </w:rPr>
-        <w:t>t)raw</w:t>
-      </w:r>
-      <w:proofErr w:type="gramEnd"/>
-      <w:r>
-        <w:rPr>
-          <w:rFonts w:ascii="Times New Roman" w:hAnsi="Times New Roman" w:cs="Times New Roman"/>
-          <w:sz w:val="18"/>
-          <w:szCs w:val="18"/>
-          <w:lang w:val="en-US"/>
-        </w:rPr>
-        <w:t>-&gt;byte[i-1] + (uint16_t)0x0B) &amp; (uint16_t)0xFF) + 0x0B;</w:t>
+        <w:t xml:space="preserve">  processed-&gt;byte[i] = (((uint16_t)raw-&gt;byte[i-1] + (uint16_t)0x0B) &amp; (uint16_t)0xFF) + 0x0B;</w:t>
       </w:r>
       <w:r>
         <w:rPr>
@@ -5138,9 +4706,8 @@
           <w:lang w:val="en-US"/>
         </w:rPr>
         <w:tab/>
-        <w:t xml:space="preserve">  processed-&gt;byte[</w:t>
+        <w:t xml:space="preserve">  processed-&gt;byte[i] = </w:t>
       </w:r>
-      <w:proofErr w:type="spellStart"/>
       <w:r>
         <w:rPr>
           <w:rFonts w:ascii="Times New Roman" w:hAnsi="Times New Roman" w:cs="Times New Roman"/>
@@ -5148,59 +4715,9 @@
           <w:szCs w:val="18"/>
           <w:lang w:val="en-US"/>
         </w:rPr>
-        <w:t>i</w:t>
+        <w:tab/>
+        <w:t>(raw-&gt;byte[i-1] + 0x0B);</w:t>
       </w:r>
-      <w:proofErr w:type="spellEnd"/>
-      <w:r>
-        <w:rPr>
-          <w:rFonts w:ascii="Times New Roman" w:hAnsi="Times New Roman" w:cs="Times New Roman"/>
-          <w:sz w:val="18"/>
-          <w:szCs w:val="18"/>
-          <w:lang w:val="en-US"/>
-        </w:rPr>
-        <w:t xml:space="preserve">] </w:t>
-      </w:r>
-      <w:proofErr w:type="gramStart"/>
-      <w:r>
-        <w:rPr>
-          <w:rFonts w:ascii="Times New Roman" w:hAnsi="Times New Roman" w:cs="Times New Roman"/>
-          <w:sz w:val="18"/>
-          <w:szCs w:val="18"/>
-          <w:lang w:val="en-US"/>
-        </w:rPr>
-        <w:t xml:space="preserve">= </w:t>
-      </w:r>
-      <w:r>
-        <w:rPr>
-          <w:rFonts w:ascii="Times New Roman" w:hAnsi="Times New Roman" w:cs="Times New Roman"/>
-          <w:sz w:val="18"/>
-          <w:szCs w:val="18"/>
-          <w:lang w:val="en-US"/>
-        </w:rPr>
-        <w:tab/>
-        <w:t>(</w:t>
-      </w:r>
-      <w:proofErr w:type="gramEnd"/>
-      <w:r>
-        <w:rPr>
-          <w:rFonts w:ascii="Times New Roman" w:hAnsi="Times New Roman" w:cs="Times New Roman"/>
-          <w:sz w:val="18"/>
-          <w:szCs w:val="18"/>
-          <w:lang w:val="en-US"/>
-        </w:rPr>
-        <w:t>raw-&gt;byte[i-1] + 0x0B</w:t>
-      </w:r>
-      <w:proofErr w:type="gramStart"/>
-      <w:r>
-        <w:rPr>
-          <w:rFonts w:ascii="Times New Roman" w:hAnsi="Times New Roman" w:cs="Times New Roman"/>
-          <w:sz w:val="18"/>
-          <w:szCs w:val="18"/>
-          <w:lang w:val="en-US"/>
-        </w:rPr>
-        <w:t>);</w:t>
-      </w:r>
-      <w:proofErr w:type="gramEnd"/>
     </w:p>
     <w:p>
       <w:pPr>
@@ -5280,37 +4797,7 @@
           <w:szCs w:val="18"/>
           <w:lang w:val="en-US"/>
         </w:rPr>
-        <w:t xml:space="preserve">  processed-&gt;</w:t>
-      </w:r>
-      <w:proofErr w:type="gramStart"/>
-      <w:r>
-        <w:rPr>
-          <w:rFonts w:ascii="Times New Roman" w:hAnsi="Times New Roman" w:cs="Times New Roman"/>
-          <w:sz w:val="18"/>
-          <w:szCs w:val="18"/>
-          <w:lang w:val="en-US"/>
-        </w:rPr>
-        <w:t>byte[</w:t>
-      </w:r>
-      <w:proofErr w:type="gramEnd"/>
-      <w:r>
-        <w:rPr>
-          <w:rFonts w:ascii="Times New Roman" w:hAnsi="Times New Roman" w:cs="Times New Roman"/>
-          <w:sz w:val="18"/>
-          <w:szCs w:val="18"/>
-          <w:lang w:val="en-US"/>
-        </w:rPr>
-        <w:t>8] = 0x0A</w:t>
-      </w:r>
-      <w:proofErr w:type="gramStart"/>
-      <w:r>
-        <w:rPr>
-          <w:rFonts w:ascii="Times New Roman" w:hAnsi="Times New Roman" w:cs="Times New Roman"/>
-          <w:sz w:val="18"/>
-          <w:szCs w:val="18"/>
-          <w:lang w:val="en-US"/>
-        </w:rPr>
-        <w:t>;</w:t>
+        <w:t xml:space="preserve">  processed-&gt;byte[8] = 0x0A;</w:t>
       </w:r>
       <w:r>
         <w:rPr>
@@ -5329,17 +4816,7 @@
           <w:lang w:val="en-US"/>
         </w:rPr>
         <w:tab/>
-        <w:t>/</w:t>
-      </w:r>
-      <w:proofErr w:type="gramEnd"/>
-      <w:r>
-        <w:rPr>
-          <w:rFonts w:ascii="Times New Roman" w:hAnsi="Times New Roman" w:cs="Times New Roman"/>
-          <w:sz w:val="18"/>
-          <w:szCs w:val="18"/>
-          <w:lang w:val="en-US"/>
-        </w:rPr>
-        <w:t>/</w:t>
+        <w:t>//</w:t>
       </w:r>
       <w:r>
         <w:rPr>
@@ -5399,33 +4876,8 @@
           <w:rFonts w:ascii="Bodoni MT" w:hAnsi="Bodoni MT" w:cs="Times New Roman"/>
           <w:lang w:val="en-US"/>
         </w:rPr>
-        <w:t xml:space="preserve"> </w:t>
+        <w:t xml:space="preserve"> processed_to_raw(</w:t>
       </w:r>
-      <w:proofErr w:type="spellStart"/>
-      <w:r>
-        <w:rPr>
-          <w:rFonts w:ascii="Bodoni MT" w:hAnsi="Bodoni MT" w:cs="Times New Roman"/>
-          <w:lang w:val="en-US"/>
-        </w:rPr>
-        <w:t>processed_to_</w:t>
-      </w:r>
-      <w:proofErr w:type="gramStart"/>
-      <w:r>
-        <w:rPr>
-          <w:rFonts w:ascii="Bodoni MT" w:hAnsi="Bodoni MT" w:cs="Times New Roman"/>
-          <w:lang w:val="en-US"/>
-        </w:rPr>
-        <w:t>raw</w:t>
-      </w:r>
-      <w:proofErr w:type="spellEnd"/>
-      <w:r>
-        <w:rPr>
-          <w:rFonts w:ascii="Bodoni MT" w:hAnsi="Bodoni MT" w:cs="Times New Roman"/>
-          <w:lang w:val="en-US"/>
-        </w:rPr>
-        <w:t>(</w:t>
-      </w:r>
-      <w:proofErr w:type="gramEnd"/>
       <w:r>
         <w:rPr>
           <w:rFonts w:ascii="Bodoni MT" w:hAnsi="Bodoni MT" w:cs="Times New Roman"/>
@@ -5503,23 +4955,7 @@
           <w:rFonts w:ascii="Bodoni MT" w:hAnsi="Bodoni MT" w:cs="Times New Roman"/>
           <w:lang w:val="en-US"/>
         </w:rPr>
-        <w:t xml:space="preserve">  uint8_t carry = (</w:t>
-      </w:r>
-      <w:proofErr w:type="gramStart"/>
-      <w:r>
-        <w:rPr>
-          <w:rFonts w:ascii="Bodoni MT" w:hAnsi="Bodoni MT" w:cs="Times New Roman"/>
-          <w:lang w:val="en-US"/>
-        </w:rPr>
-        <w:t>processed[</w:t>
-      </w:r>
-      <w:proofErr w:type="gramEnd"/>
-      <w:r>
-        <w:rPr>
-          <w:rFonts w:ascii="Bodoni MT" w:hAnsi="Bodoni MT" w:cs="Times New Roman"/>
-          <w:lang w:val="en-US"/>
-        </w:rPr>
-        <w:t>0] – 0x0B);</w:t>
+        <w:t xml:space="preserve">  uint8_t carry = (processed[0] – 0x0B);</w:t>
       </w:r>
     </w:p>
     <w:p>
@@ -5535,23 +4971,7 @@
           <w:rFonts w:ascii="Bodoni MT" w:hAnsi="Bodoni MT" w:cs="Times New Roman"/>
           <w:lang w:val="en-US"/>
         </w:rPr>
-        <w:t xml:space="preserve">  </w:t>
-      </w:r>
-      <w:proofErr w:type="gramStart"/>
-      <w:r>
-        <w:rPr>
-          <w:rFonts w:ascii="Bodoni MT" w:hAnsi="Bodoni MT" w:cs="Times New Roman"/>
-          <w:lang w:val="en-US"/>
-        </w:rPr>
-        <w:t>raw[</w:t>
-      </w:r>
-      <w:proofErr w:type="gramEnd"/>
-      <w:r>
-        <w:rPr>
-          <w:rFonts w:ascii="Bodoni MT" w:hAnsi="Bodoni MT" w:cs="Times New Roman"/>
-          <w:lang w:val="en-US"/>
-        </w:rPr>
-        <w:t>0] = (processed[1] – 0x0B) + ( ( ( carry &amp; ( 1 &lt;&lt; 0 ) ) &gt;&gt; 0 ) * 0xf5 );</w:t>
+        <w:t xml:space="preserve">  raw[0] = (processed[1] – 0x0B) + ( ( ( carry &amp; ( 1 &lt;&lt; 0 ) ) &gt;&gt; 0 ) * 0xf5 );</w:t>
       </w:r>
     </w:p>
     <w:p>
@@ -5567,23 +4987,7 @@
           <w:rFonts w:ascii="Bodoni MT" w:hAnsi="Bodoni MT" w:cs="Times New Roman"/>
           <w:lang w:val="en-US"/>
         </w:rPr>
-        <w:t xml:space="preserve">  </w:t>
-      </w:r>
-      <w:proofErr w:type="gramStart"/>
-      <w:r>
-        <w:rPr>
-          <w:rFonts w:ascii="Bodoni MT" w:hAnsi="Bodoni MT" w:cs="Times New Roman"/>
-          <w:lang w:val="en-US"/>
-        </w:rPr>
-        <w:t>raw[</w:t>
-      </w:r>
-      <w:proofErr w:type="gramEnd"/>
-      <w:r>
-        <w:rPr>
-          <w:rFonts w:ascii="Bodoni MT" w:hAnsi="Bodoni MT" w:cs="Times New Roman"/>
-          <w:lang w:val="en-US"/>
-        </w:rPr>
-        <w:t>1] = (processed[2] – 0x0B) + ( ( ( carry &amp; ( 1 &lt;&lt; 1 ) ) &gt;&gt; 1 ) * 0xf5 );</w:t>
+        <w:t xml:space="preserve">  raw[1] = (processed[2] – 0x0B) + ( ( ( carry &amp; ( 1 &lt;&lt; 1 ) ) &gt;&gt; 1 ) * 0xf5 );</w:t>
       </w:r>
     </w:p>
     <w:p>
@@ -5599,23 +5003,7 @@
           <w:rFonts w:ascii="Bodoni MT" w:hAnsi="Bodoni MT" w:cs="Times New Roman"/>
           <w:lang w:val="en-US"/>
         </w:rPr>
-        <w:t xml:space="preserve">  </w:t>
-      </w:r>
-      <w:proofErr w:type="gramStart"/>
-      <w:r>
-        <w:rPr>
-          <w:rFonts w:ascii="Bodoni MT" w:hAnsi="Bodoni MT" w:cs="Times New Roman"/>
-          <w:lang w:val="en-US"/>
-        </w:rPr>
-        <w:t>raw[</w:t>
-      </w:r>
-      <w:proofErr w:type="gramEnd"/>
-      <w:r>
-        <w:rPr>
-          <w:rFonts w:ascii="Bodoni MT" w:hAnsi="Bodoni MT" w:cs="Times New Roman"/>
-          <w:lang w:val="en-US"/>
-        </w:rPr>
-        <w:t>2] = (processed[3] – 0x0B) + ( ( ( carry &amp; ( 1 &lt;&lt; 2 ) ) &gt;&gt; 2 ) * 0xf5 );</w:t>
+        <w:t xml:space="preserve">  raw[2] = (processed[3] – 0x0B) + ( ( ( carry &amp; ( 1 &lt;&lt; 2 ) ) &gt;&gt; 2 ) * 0xf5 );</w:t>
       </w:r>
     </w:p>
     <w:p>
@@ -5631,23 +5019,7 @@
           <w:rFonts w:ascii="Bodoni MT" w:hAnsi="Bodoni MT" w:cs="Times New Roman"/>
           <w:lang w:val="en-US"/>
         </w:rPr>
-        <w:t xml:space="preserve">  </w:t>
-      </w:r>
-      <w:proofErr w:type="gramStart"/>
-      <w:r>
-        <w:rPr>
-          <w:rFonts w:ascii="Bodoni MT" w:hAnsi="Bodoni MT" w:cs="Times New Roman"/>
-          <w:lang w:val="en-US"/>
-        </w:rPr>
-        <w:t>raw[</w:t>
-      </w:r>
-      <w:proofErr w:type="gramEnd"/>
-      <w:r>
-        <w:rPr>
-          <w:rFonts w:ascii="Bodoni MT" w:hAnsi="Bodoni MT" w:cs="Times New Roman"/>
-          <w:lang w:val="en-US"/>
-        </w:rPr>
-        <w:t>3] = (processed[4] – 0x0B) + ( ( ( carry &amp; ( 1 &lt;&lt; 3 ) ) &gt;&gt; 3 ) * 0xf5 );</w:t>
+        <w:t xml:space="preserve">  raw[3] = (processed[4] – 0x0B) + ( ( ( carry &amp; ( 1 &lt;&lt; 3 ) ) &gt;&gt; 3 ) * 0xf5 );</w:t>
       </w:r>
     </w:p>
     <w:p>
@@ -5663,23 +5035,7 @@
           <w:rFonts w:ascii="Bodoni MT" w:hAnsi="Bodoni MT" w:cs="Times New Roman"/>
           <w:lang w:val="en-US"/>
         </w:rPr>
-        <w:t xml:space="preserve">  </w:t>
-      </w:r>
-      <w:proofErr w:type="gramStart"/>
-      <w:r>
-        <w:rPr>
-          <w:rFonts w:ascii="Bodoni MT" w:hAnsi="Bodoni MT" w:cs="Times New Roman"/>
-          <w:lang w:val="en-US"/>
-        </w:rPr>
-        <w:t>raw[</w:t>
-      </w:r>
-      <w:proofErr w:type="gramEnd"/>
-      <w:r>
-        <w:rPr>
-          <w:rFonts w:ascii="Bodoni MT" w:hAnsi="Bodoni MT" w:cs="Times New Roman"/>
-          <w:lang w:val="en-US"/>
-        </w:rPr>
-        <w:t>4] = (processed[5] – 0x0B) + ( ( ( carry &amp; ( 1 &lt;&lt; 4 ) ) &gt;&gt; 4 ) * 0xf5 );</w:t>
+        <w:t xml:space="preserve">  raw[4] = (processed[5] – 0x0B) + ( ( ( carry &amp; ( 1 &lt;&lt; 4 ) ) &gt;&gt; 4 ) * 0xf5 );</w:t>
       </w:r>
     </w:p>
     <w:p>
@@ -5695,23 +5051,7 @@
           <w:rFonts w:ascii="Bodoni MT" w:hAnsi="Bodoni MT" w:cs="Times New Roman"/>
           <w:lang w:val="en-US"/>
         </w:rPr>
-        <w:t xml:space="preserve">  </w:t>
-      </w:r>
-      <w:proofErr w:type="gramStart"/>
-      <w:r>
-        <w:rPr>
-          <w:rFonts w:ascii="Bodoni MT" w:hAnsi="Bodoni MT" w:cs="Times New Roman"/>
-          <w:lang w:val="en-US"/>
-        </w:rPr>
-        <w:t>raw[</w:t>
-      </w:r>
-      <w:proofErr w:type="gramEnd"/>
-      <w:r>
-        <w:rPr>
-          <w:rFonts w:ascii="Bodoni MT" w:hAnsi="Bodoni MT" w:cs="Times New Roman"/>
-          <w:lang w:val="en-US"/>
-        </w:rPr>
-        <w:t>5] = (processed[6] – 0x0B) + ( ( ( carry &amp; ( 1 &lt;&lt; 5 ) ) &gt;&gt; 5 ) * 0xf5 );</w:t>
+        <w:t xml:space="preserve">  raw[5] = (processed[6] – 0x0B) + ( ( ( carry &amp; ( 1 &lt;&lt; 5 ) ) &gt;&gt; 5 ) * 0xf5 );</w:t>
       </w:r>
     </w:p>
     <w:p>
@@ -5727,23 +5067,7 @@
           <w:rFonts w:ascii="Bodoni MT" w:hAnsi="Bodoni MT" w:cs="Times New Roman"/>
           <w:lang w:val="en-US"/>
         </w:rPr>
-        <w:t xml:space="preserve">  </w:t>
-      </w:r>
-      <w:proofErr w:type="gramStart"/>
-      <w:r>
-        <w:rPr>
-          <w:rFonts w:ascii="Bodoni MT" w:hAnsi="Bodoni MT" w:cs="Times New Roman"/>
-          <w:lang w:val="en-US"/>
-        </w:rPr>
-        <w:t>raw[</w:t>
-      </w:r>
-      <w:proofErr w:type="gramEnd"/>
-      <w:r>
-        <w:rPr>
-          <w:rFonts w:ascii="Bodoni MT" w:hAnsi="Bodoni MT" w:cs="Times New Roman"/>
-          <w:lang w:val="en-US"/>
-        </w:rPr>
-        <w:t>6] = (processed[7] – 0x0B) + ( ( ( carry &amp; ( 1 &lt;&lt; 6 ) ) &gt;&gt; 6 ) * 0xf5 );</w:t>
+        <w:t xml:space="preserve">  raw[6] = (processed[7] – 0x0B) + ( ( ( carry &amp; ( 1 &lt;&lt; 6 ) ) &gt;&gt; 6 ) * 0xf5 );</w:t>
       </w:r>
     </w:p>
     <w:p>
@@ -6293,21 +5617,12 @@
                 <w:lang w:val="en-US"/>
               </w:rPr>
             </w:pPr>
-            <w:proofErr w:type="gramStart"/>
-            <w:r>
-              <w:rPr>
-                <w:rFonts w:ascii="Times New Roman" w:eastAsia="Calibri" w:hAnsi="Times New Roman" w:cs="Times New Roman"/>
-                <w:lang w:val="en-US"/>
-              </w:rPr>
-              <w:t>HC(</w:t>
-            </w:r>
-            <w:proofErr w:type="gramEnd"/>
-            <w:r>
-              <w:rPr>
-                <w:rFonts w:ascii="Times New Roman" w:eastAsia="Calibri" w:hAnsi="Times New Roman" w:cs="Times New Roman"/>
-                <w:lang w:val="en-US"/>
-              </w:rPr>
-              <w:t>0)</w:t>
+            <w:r>
+              <w:rPr>
+                <w:rFonts w:ascii="Times New Roman" w:eastAsia="Calibri" w:hAnsi="Times New Roman" w:cs="Times New Roman"/>
+                <w:lang w:val="en-US"/>
+              </w:rPr>
+              <w:t>HC(0)</w:t>
             </w:r>
           </w:p>
         </w:tc>
@@ -6679,23 +5994,7 @@
                 <w:rFonts w:ascii="Times New Roman" w:eastAsia="Calibri" w:hAnsi="Times New Roman" w:cs="Times New Roman"/>
                 <w:lang w:val="en-US"/>
               </w:rPr>
-              <w:t xml:space="preserve">The ID of the data frame </w:t>
-            </w:r>
-            <w:proofErr w:type="gramStart"/>
-            <w:r>
-              <w:rPr>
-                <w:rFonts w:ascii="Times New Roman" w:eastAsia="Calibri" w:hAnsi="Times New Roman" w:cs="Times New Roman"/>
-                <w:lang w:val="en-US"/>
-              </w:rPr>
-              <w:t>transmitted</w:t>
-            </w:r>
-            <w:proofErr w:type="gramEnd"/>
-            <w:r>
-              <w:rPr>
-                <w:rFonts w:ascii="Times New Roman" w:eastAsia="Calibri" w:hAnsi="Times New Roman" w:cs="Times New Roman"/>
-                <w:lang w:val="en-US"/>
-              </w:rPr>
-              <w:t xml:space="preserve"> by the host/device node.</w:t>
+              <w:t>The ID of the data frame transmitted by the host/device node.</w:t>
             </w:r>
           </w:p>
         </w:tc>
@@ -7381,7 +6680,6 @@
                 <w:lang w:val="en-US"/>
               </w:rPr>
             </w:pPr>
-            <w:proofErr w:type="gramStart"/>
             <w:r>
               <w:rPr>
                 <w:rFonts w:ascii="Times New Roman" w:eastAsia="Calibri" w:hAnsi="Times New Roman" w:cs="Times New Roman"/>
@@ -7389,46 +6687,51 @@
                 <w:szCs w:val="18"/>
                 <w:lang w:val="en-US"/>
               </w:rPr>
-              <w:t>HC(</w:t>
-            </w:r>
-            <w:proofErr w:type="gramEnd"/>
-            <w:r>
-              <w:rPr>
-                <w:rFonts w:ascii="Times New Roman" w:eastAsia="Calibri" w:hAnsi="Times New Roman" w:cs="Times New Roman"/>
+              <w:t>HC(1)</w:t>
+            </w:r>
+          </w:p>
+        </w:tc>
+        <w:tc>
+          <w:tcPr>
+            <w:tcW w:w="744" w:type="dxa"/>
+          </w:tcPr>
+          <w:p>
+            <w:pPr>
+              <w:spacing w:after="0" w:line="240" w:lineRule="auto"/>
+              <w:jc w:val="center"/>
+              <w:rPr>
+                <w:rFonts w:ascii="Times New Roman" w:hAnsi="Times New Roman" w:cs="Times New Roman"/>
                 <w:sz w:val="18"/>
                 <w:szCs w:val="18"/>
                 <w:lang w:val="en-US"/>
               </w:rPr>
-              <w:t>1)</w:t>
-            </w:r>
-          </w:p>
-        </w:tc>
-        <w:tc>
-          <w:tcPr>
-            <w:tcW w:w="744" w:type="dxa"/>
-          </w:tcPr>
-          <w:p>
-            <w:pPr>
-              <w:spacing w:after="0" w:line="240" w:lineRule="auto"/>
-              <w:jc w:val="center"/>
-              <w:rPr>
-                <w:rFonts w:ascii="Times New Roman" w:hAnsi="Times New Roman" w:cs="Times New Roman"/>
+            </w:pPr>
+            <w:r>
+              <w:rPr>
+                <w:rFonts w:ascii="Times New Roman" w:eastAsia="Calibri" w:hAnsi="Times New Roman" w:cs="Times New Roman"/>
                 <w:sz w:val="18"/>
                 <w:szCs w:val="18"/>
                 <w:lang w:val="en-US"/>
               </w:rPr>
-            </w:pPr>
-            <w:proofErr w:type="gramStart"/>
-            <w:r>
-              <w:rPr>
-                <w:rFonts w:ascii="Times New Roman" w:eastAsia="Calibri" w:hAnsi="Times New Roman" w:cs="Times New Roman"/>
+              <w:t>HC(1)</w:t>
+            </w:r>
+          </w:p>
+        </w:tc>
+        <w:tc>
+          <w:tcPr>
+            <w:tcW w:w="615" w:type="dxa"/>
+          </w:tcPr>
+          <w:p>
+            <w:pPr>
+              <w:spacing w:after="0" w:line="240" w:lineRule="auto"/>
+              <w:jc w:val="center"/>
+              <w:rPr>
+                <w:rFonts w:ascii="Times New Roman" w:hAnsi="Times New Roman" w:cs="Times New Roman"/>
                 <w:sz w:val="18"/>
                 <w:szCs w:val="18"/>
                 <w:lang w:val="en-US"/>
               </w:rPr>
-              <w:t>HC(</w:t>
-            </w:r>
-            <w:proofErr w:type="gramEnd"/>
+            </w:pPr>
             <w:r>
               <w:rPr>
                 <w:rFonts w:ascii="Times New Roman" w:eastAsia="Calibri" w:hAnsi="Times New Roman" w:cs="Times New Roman"/>
@@ -7436,13 +6739,13 @@
                 <w:szCs w:val="18"/>
                 <w:lang w:val="en-US"/>
               </w:rPr>
-              <w:t>1)</w:t>
-            </w:r>
-          </w:p>
-        </w:tc>
-        <w:tc>
-          <w:tcPr>
-            <w:tcW w:w="615" w:type="dxa"/>
+              <w:t>NID</w:t>
+            </w:r>
+          </w:p>
+        </w:tc>
+        <w:tc>
+          <w:tcPr>
+            <w:tcW w:w="871" w:type="dxa"/>
           </w:tcPr>
           <w:p>
             <w:pPr>
@@ -7462,14 +6765,9 @@
                 <w:szCs w:val="18"/>
                 <w:lang w:val="en-US"/>
               </w:rPr>
-              <w:t>NID</w:t>
-            </w:r>
-          </w:p>
-        </w:tc>
-        <w:tc>
-          <w:tcPr>
-            <w:tcW w:w="871" w:type="dxa"/>
-          </w:tcPr>
+              <w:t>SYNC_</w:t>
+            </w:r>
+          </w:p>
           <w:p>
             <w:pPr>
               <w:spacing w:after="0" w:line="240" w:lineRule="auto"/>
@@ -7488,9 +6786,14 @@
                 <w:szCs w:val="18"/>
                 <w:lang w:val="en-US"/>
               </w:rPr>
-              <w:t>SYNC_</w:t>
-            </w:r>
-          </w:p>
+              <w:t>RQST</w:t>
+            </w:r>
+          </w:p>
+        </w:tc>
+        <w:tc>
+          <w:tcPr>
+            <w:tcW w:w="872" w:type="dxa"/>
+          </w:tcPr>
           <w:p>
             <w:pPr>
               <w:spacing w:after="0" w:line="240" w:lineRule="auto"/>
@@ -7509,14 +6812,9 @@
                 <w:szCs w:val="18"/>
                 <w:lang w:val="en-US"/>
               </w:rPr>
-              <w:t>RQST</w:t>
-            </w:r>
-          </w:p>
-        </w:tc>
-        <w:tc>
-          <w:tcPr>
-            <w:tcW w:w="872" w:type="dxa"/>
-          </w:tcPr>
+              <w:t>SYNC_</w:t>
+            </w:r>
+          </w:p>
           <w:p>
             <w:pPr>
               <w:spacing w:after="0" w:line="240" w:lineRule="auto"/>
@@ -7535,9 +6833,14 @@
                 <w:szCs w:val="18"/>
                 <w:lang w:val="en-US"/>
               </w:rPr>
-              <w:t>SYNC_</w:t>
-            </w:r>
-          </w:p>
+              <w:t>ACK</w:t>
+            </w:r>
+          </w:p>
+        </w:tc>
+        <w:tc>
+          <w:tcPr>
+            <w:tcW w:w="746" w:type="dxa"/>
+          </w:tcPr>
           <w:p>
             <w:pPr>
               <w:spacing w:after="0" w:line="240" w:lineRule="auto"/>
@@ -7556,14 +6859,9 @@
                 <w:szCs w:val="18"/>
                 <w:lang w:val="en-US"/>
               </w:rPr>
-              <w:t>ACK</w:t>
-            </w:r>
-          </w:p>
-        </w:tc>
-        <w:tc>
-          <w:tcPr>
-            <w:tcW w:w="746" w:type="dxa"/>
-          </w:tcPr>
+              <w:t>OC_</w:t>
+            </w:r>
+          </w:p>
           <w:p>
             <w:pPr>
               <w:spacing w:after="0" w:line="240" w:lineRule="auto"/>
@@ -7582,9 +6880,14 @@
                 <w:szCs w:val="18"/>
                 <w:lang w:val="en-US"/>
               </w:rPr>
-              <w:t>OC_</w:t>
-            </w:r>
-          </w:p>
+              <w:t>RQST</w:t>
+            </w:r>
+          </w:p>
+        </w:tc>
+        <w:tc>
+          <w:tcPr>
+            <w:tcW w:w="656" w:type="dxa"/>
+          </w:tcPr>
           <w:p>
             <w:pPr>
               <w:spacing w:after="0" w:line="240" w:lineRule="auto"/>
@@ -7603,14 +6906,9 @@
                 <w:szCs w:val="18"/>
                 <w:lang w:val="en-US"/>
               </w:rPr>
-              <w:t>RQST</w:t>
-            </w:r>
-          </w:p>
-        </w:tc>
-        <w:tc>
-          <w:tcPr>
-            <w:tcW w:w="656" w:type="dxa"/>
-          </w:tcPr>
+              <w:t>OC_</w:t>
+            </w:r>
+          </w:p>
           <w:p>
             <w:pPr>
               <w:spacing w:after="0" w:line="240" w:lineRule="auto"/>
@@ -7629,9 +6927,14 @@
                 <w:szCs w:val="18"/>
                 <w:lang w:val="en-US"/>
               </w:rPr>
-              <w:t>OC_</w:t>
-            </w:r>
-          </w:p>
+              <w:t>ACK</w:t>
+            </w:r>
+          </w:p>
+        </w:tc>
+        <w:tc>
+          <w:tcPr>
+            <w:tcW w:w="747" w:type="dxa"/>
+          </w:tcPr>
           <w:p>
             <w:pPr>
               <w:spacing w:after="0" w:line="240" w:lineRule="auto"/>
@@ -7650,14 +6953,9 @@
                 <w:szCs w:val="18"/>
                 <w:lang w:val="en-US"/>
               </w:rPr>
-              <w:t>ACK</w:t>
-            </w:r>
-          </w:p>
-        </w:tc>
-        <w:tc>
-          <w:tcPr>
-            <w:tcW w:w="747" w:type="dxa"/>
-          </w:tcPr>
+              <w:t>CC_</w:t>
+            </w:r>
+          </w:p>
           <w:p>
             <w:pPr>
               <w:spacing w:after="0" w:line="240" w:lineRule="auto"/>
@@ -7676,9 +6974,14 @@
                 <w:szCs w:val="18"/>
                 <w:lang w:val="en-US"/>
               </w:rPr>
-              <w:t>CC_</w:t>
-            </w:r>
-          </w:p>
+              <w:t>RQST</w:t>
+            </w:r>
+          </w:p>
+        </w:tc>
+        <w:tc>
+          <w:tcPr>
+            <w:tcW w:w="651" w:type="dxa"/>
+          </w:tcPr>
           <w:p>
             <w:pPr>
               <w:spacing w:after="0" w:line="240" w:lineRule="auto"/>
@@ -7697,14 +7000,9 @@
                 <w:szCs w:val="18"/>
                 <w:lang w:val="en-US"/>
               </w:rPr>
-              <w:t>RQST</w:t>
-            </w:r>
-          </w:p>
-        </w:tc>
-        <w:tc>
-          <w:tcPr>
-            <w:tcW w:w="651" w:type="dxa"/>
-          </w:tcPr>
+              <w:t>CC_</w:t>
+            </w:r>
+          </w:p>
           <w:p>
             <w:pPr>
               <w:spacing w:after="0" w:line="240" w:lineRule="auto"/>
@@ -7723,9 +7021,14 @@
                 <w:szCs w:val="18"/>
                 <w:lang w:val="en-US"/>
               </w:rPr>
-              <w:t>CC_</w:t>
-            </w:r>
-          </w:p>
+              <w:t>ACK</w:t>
+            </w:r>
+          </w:p>
+        </w:tc>
+        <w:tc>
+          <w:tcPr>
+            <w:tcW w:w="905" w:type="dxa"/>
+          </w:tcPr>
           <w:p>
             <w:pPr>
               <w:spacing w:after="0" w:line="240" w:lineRule="auto"/>
@@ -7744,44 +7047,7 @@
                 <w:szCs w:val="18"/>
                 <w:lang w:val="en-US"/>
               </w:rPr>
-              <w:t>ACK</w:t>
-            </w:r>
-          </w:p>
-        </w:tc>
-        <w:tc>
-          <w:tcPr>
-            <w:tcW w:w="905" w:type="dxa"/>
-          </w:tcPr>
-          <w:p>
-            <w:pPr>
-              <w:spacing w:after="0" w:line="240" w:lineRule="auto"/>
-              <w:jc w:val="center"/>
-              <w:rPr>
-                <w:rFonts w:ascii="Times New Roman" w:hAnsi="Times New Roman" w:cs="Times New Roman"/>
-                <w:sz w:val="18"/>
-                <w:szCs w:val="18"/>
-                <w:lang w:val="en-US"/>
-              </w:rPr>
-            </w:pPr>
-            <w:proofErr w:type="gramStart"/>
-            <w:r>
-              <w:rPr>
-                <w:rFonts w:ascii="Times New Roman" w:eastAsia="Calibri" w:hAnsi="Times New Roman" w:cs="Times New Roman"/>
-                <w:sz w:val="18"/>
-                <w:szCs w:val="18"/>
-                <w:lang w:val="en-US"/>
-              </w:rPr>
-              <w:t>RSVD(</w:t>
-            </w:r>
-            <w:proofErr w:type="gramEnd"/>
-            <w:r>
-              <w:rPr>
-                <w:rFonts w:ascii="Times New Roman" w:eastAsia="Calibri" w:hAnsi="Times New Roman" w:cs="Times New Roman"/>
-                <w:sz w:val="18"/>
-                <w:szCs w:val="18"/>
-                <w:lang w:val="en-US"/>
-              </w:rPr>
-              <w:t>0)</w:t>
+              <w:t>RSVD(0)</w:t>
             </w:r>
           </w:p>
         </w:tc>
@@ -8057,7 +7323,6 @@
                 <w:lang w:val="en-US"/>
               </w:rPr>
             </w:pPr>
-            <w:proofErr w:type="gramStart"/>
             <w:r>
               <w:rPr>
                 <w:rFonts w:ascii="Times New Roman" w:eastAsia="Calibri" w:hAnsi="Times New Roman" w:cs="Times New Roman"/>
@@ -8065,47 +7330,52 @@
                 <w:szCs w:val="18"/>
                 <w:lang w:val="en-US"/>
               </w:rPr>
-              <w:t>RSVD(</w:t>
-            </w:r>
-            <w:proofErr w:type="gramEnd"/>
-            <w:r>
-              <w:rPr>
-                <w:rFonts w:ascii="Times New Roman" w:eastAsia="Calibri" w:hAnsi="Times New Roman" w:cs="Times New Roman"/>
+              <w:t>RSVD(0)</w:t>
+            </w:r>
+          </w:p>
+        </w:tc>
+        <w:tc>
+          <w:tcPr>
+            <w:tcW w:w="4543" w:type="dxa"/>
+            <w:gridSpan w:val="6"/>
+          </w:tcPr>
+          <w:p>
+            <w:pPr>
+              <w:spacing w:after="0" w:line="240" w:lineRule="auto"/>
+              <w:jc w:val="center"/>
+              <w:rPr>
+                <w:rFonts w:ascii="Times New Roman" w:hAnsi="Times New Roman" w:cs="Times New Roman"/>
                 <w:sz w:val="18"/>
                 <w:szCs w:val="18"/>
                 <w:lang w:val="en-US"/>
               </w:rPr>
-              <w:t>0)</w:t>
-            </w:r>
-          </w:p>
-        </w:tc>
-        <w:tc>
-          <w:tcPr>
-            <w:tcW w:w="4543" w:type="dxa"/>
-            <w:gridSpan w:val="6"/>
-          </w:tcPr>
-          <w:p>
-            <w:pPr>
-              <w:spacing w:after="0" w:line="240" w:lineRule="auto"/>
-              <w:jc w:val="center"/>
-              <w:rPr>
-                <w:rFonts w:ascii="Times New Roman" w:hAnsi="Times New Roman" w:cs="Times New Roman"/>
+            </w:pPr>
+            <w:r>
+              <w:rPr>
+                <w:rFonts w:ascii="Times New Roman" w:eastAsia="Calibri" w:hAnsi="Times New Roman" w:cs="Times New Roman"/>
                 <w:sz w:val="18"/>
                 <w:szCs w:val="18"/>
                 <w:lang w:val="en-US"/>
               </w:rPr>
-            </w:pPr>
-            <w:proofErr w:type="gramStart"/>
-            <w:r>
-              <w:rPr>
-                <w:rFonts w:ascii="Times New Roman" w:eastAsia="Calibri" w:hAnsi="Times New Roman" w:cs="Times New Roman"/>
+              <w:t>RSVD(0)</w:t>
+            </w:r>
+          </w:p>
+        </w:tc>
+        <w:tc>
+          <w:tcPr>
+            <w:tcW w:w="905" w:type="dxa"/>
+          </w:tcPr>
+          <w:p>
+            <w:pPr>
+              <w:spacing w:after="0" w:line="240" w:lineRule="auto"/>
+              <w:jc w:val="center"/>
+              <w:rPr>
+                <w:rFonts w:ascii="Times New Roman" w:hAnsi="Times New Roman" w:cs="Times New Roman"/>
                 <w:sz w:val="18"/>
                 <w:szCs w:val="18"/>
                 <w:lang w:val="en-US"/>
               </w:rPr>
-              <w:t>RSVD(</w:t>
-            </w:r>
-            <w:proofErr w:type="gramEnd"/>
+            </w:pPr>
             <w:r>
               <w:rPr>
                 <w:rFonts w:ascii="Times New Roman" w:eastAsia="Calibri" w:hAnsi="Times New Roman" w:cs="Times New Roman"/>
@@ -8113,44 +7383,7 @@
                 <w:szCs w:val="18"/>
                 <w:lang w:val="en-US"/>
               </w:rPr>
-              <w:t>0)</w:t>
-            </w:r>
-          </w:p>
-        </w:tc>
-        <w:tc>
-          <w:tcPr>
-            <w:tcW w:w="905" w:type="dxa"/>
-          </w:tcPr>
-          <w:p>
-            <w:pPr>
-              <w:spacing w:after="0" w:line="240" w:lineRule="auto"/>
-              <w:jc w:val="center"/>
-              <w:rPr>
-                <w:rFonts w:ascii="Times New Roman" w:hAnsi="Times New Roman" w:cs="Times New Roman"/>
-                <w:sz w:val="18"/>
-                <w:szCs w:val="18"/>
-                <w:lang w:val="en-US"/>
-              </w:rPr>
-            </w:pPr>
-            <w:proofErr w:type="gramStart"/>
-            <w:r>
-              <w:rPr>
-                <w:rFonts w:ascii="Times New Roman" w:eastAsia="Calibri" w:hAnsi="Times New Roman" w:cs="Times New Roman"/>
-                <w:sz w:val="18"/>
-                <w:szCs w:val="18"/>
-                <w:lang w:val="en-US"/>
-              </w:rPr>
-              <w:t>RSVD(</w:t>
-            </w:r>
-            <w:proofErr w:type="gramEnd"/>
-            <w:r>
-              <w:rPr>
-                <w:rFonts w:ascii="Times New Roman" w:eastAsia="Calibri" w:hAnsi="Times New Roman" w:cs="Times New Roman"/>
-                <w:sz w:val="18"/>
-                <w:szCs w:val="18"/>
-                <w:lang w:val="en-US"/>
-              </w:rPr>
-              <w:t>0)</w:t>
+              <w:t>RSVD(0)</w:t>
             </w:r>
           </w:p>
         </w:tc>
@@ -8759,23 +7992,7 @@
                 <w:rFonts w:ascii="Times New Roman" w:eastAsia="Calibri" w:hAnsi="Times New Roman" w:cs="Times New Roman"/>
                 <w:lang w:val="en-US"/>
               </w:rPr>
-              <w:t xml:space="preserve">The </w:t>
-            </w:r>
-            <w:proofErr w:type="gramStart"/>
-            <w:r>
-              <w:rPr>
-                <w:rFonts w:ascii="Times New Roman" w:eastAsia="Calibri" w:hAnsi="Times New Roman" w:cs="Times New Roman"/>
-                <w:lang w:val="en-US"/>
-              </w:rPr>
-              <w:t>open-connection</w:t>
-            </w:r>
-            <w:proofErr w:type="gramEnd"/>
-            <w:r>
-              <w:rPr>
-                <w:rFonts w:ascii="Times New Roman" w:eastAsia="Calibri" w:hAnsi="Times New Roman" w:cs="Times New Roman"/>
-                <w:lang w:val="en-US"/>
-              </w:rPr>
-              <w:t xml:space="preserve"> acknowledge bit is set by the target device node and is sent back to the host node.</w:t>
+              <w:t>The open-connection acknowledge bit is set by the target device node and is sent back to the host node.</w:t>
             </w:r>
           </w:p>
         </w:tc>
@@ -8867,23 +8084,7 @@
                 <w:rFonts w:ascii="Times New Roman" w:eastAsia="Calibri" w:hAnsi="Times New Roman" w:cs="Times New Roman"/>
                 <w:lang w:val="en-US"/>
               </w:rPr>
-              <w:t xml:space="preserve">The close-connection acknowledgement bit works in the same way as OC_ACK but </w:t>
-            </w:r>
-            <w:proofErr w:type="gramStart"/>
-            <w:r>
-              <w:rPr>
-                <w:rFonts w:ascii="Times New Roman" w:eastAsia="Calibri" w:hAnsi="Times New Roman" w:cs="Times New Roman"/>
-                <w:lang w:val="en-US"/>
-              </w:rPr>
-              <w:t>to close</w:t>
-            </w:r>
-            <w:proofErr w:type="gramEnd"/>
-            <w:r>
-              <w:rPr>
-                <w:rFonts w:ascii="Times New Roman" w:eastAsia="Calibri" w:hAnsi="Times New Roman" w:cs="Times New Roman"/>
-                <w:lang w:val="en-US"/>
-              </w:rPr>
-              <w:t xml:space="preserve"> the connection with the target device node.</w:t>
+              <w:t>The close-connection acknowledgement bit works in the same way as OC_ACK but to close the connection with the target device node.</w:t>
             </w:r>
           </w:p>
         </w:tc>
@@ -9291,21 +8492,12 @@
                 <w:lang w:val="en-US"/>
               </w:rPr>
             </w:pPr>
-            <w:proofErr w:type="gramStart"/>
-            <w:r>
-              <w:rPr>
-                <w:rFonts w:ascii="Times New Roman" w:eastAsia="Calibri" w:hAnsi="Times New Roman" w:cs="Times New Roman"/>
-                <w:lang w:val="en-US"/>
-              </w:rPr>
-              <w:t>HC(</w:t>
-            </w:r>
-            <w:proofErr w:type="gramEnd"/>
-            <w:r>
-              <w:rPr>
-                <w:rFonts w:ascii="Times New Roman" w:eastAsia="Calibri" w:hAnsi="Times New Roman" w:cs="Times New Roman"/>
-                <w:lang w:val="en-US"/>
-              </w:rPr>
-              <w:t>1)</w:t>
+            <w:r>
+              <w:rPr>
+                <w:rFonts w:ascii="Times New Roman" w:eastAsia="Calibri" w:hAnsi="Times New Roman" w:cs="Times New Roman"/>
+                <w:lang w:val="en-US"/>
+              </w:rPr>
+              <w:t>HC(1)</w:t>
             </w:r>
           </w:p>
         </w:tc>
@@ -9322,21 +8514,12 @@
                 <w:lang w:val="en-US"/>
               </w:rPr>
             </w:pPr>
-            <w:proofErr w:type="gramStart"/>
-            <w:r>
-              <w:rPr>
-                <w:rFonts w:ascii="Times New Roman" w:eastAsia="Calibri" w:hAnsi="Times New Roman" w:cs="Times New Roman"/>
-                <w:lang w:val="en-US"/>
-              </w:rPr>
-              <w:t>HC(</w:t>
-            </w:r>
-            <w:proofErr w:type="gramEnd"/>
-            <w:r>
-              <w:rPr>
-                <w:rFonts w:ascii="Times New Roman" w:eastAsia="Calibri" w:hAnsi="Times New Roman" w:cs="Times New Roman"/>
-                <w:lang w:val="en-US"/>
-              </w:rPr>
-              <w:t>2)</w:t>
+            <w:r>
+              <w:rPr>
+                <w:rFonts w:ascii="Times New Roman" w:eastAsia="Calibri" w:hAnsi="Times New Roman" w:cs="Times New Roman"/>
+                <w:lang w:val="en-US"/>
+              </w:rPr>
+              <w:t>HC(2)</w:t>
             </w:r>
           </w:p>
         </w:tc>
@@ -10209,23 +9392,7 @@
                 <w:rFonts w:ascii="Times New Roman" w:eastAsia="Calibri" w:hAnsi="Times New Roman" w:cs="Times New Roman"/>
                 <w:lang w:val="en-US"/>
               </w:rPr>
-              <w:t xml:space="preserve">This represents the identifier of the device node from which the data frames </w:t>
-            </w:r>
-            <w:proofErr w:type="gramStart"/>
-            <w:r>
-              <w:rPr>
-                <w:rFonts w:ascii="Times New Roman" w:eastAsia="Calibri" w:hAnsi="Times New Roman" w:cs="Times New Roman"/>
-                <w:lang w:val="en-US"/>
-              </w:rPr>
-              <w:t>have to</w:t>
-            </w:r>
-            <w:proofErr w:type="gramEnd"/>
-            <w:r>
-              <w:rPr>
-                <w:rFonts w:ascii="Times New Roman" w:eastAsia="Calibri" w:hAnsi="Times New Roman" w:cs="Times New Roman"/>
-                <w:lang w:val="en-US"/>
-              </w:rPr>
-              <w:t xml:space="preserve"> be requested.</w:t>
+              <w:t>This represents the identifier of the device node from which the data frames have to be requested.</w:t>
             </w:r>
           </w:p>
         </w:tc>
@@ -10639,23 +9806,7 @@
           <w:rFonts w:ascii="Times New Roman" w:hAnsi="Times New Roman" w:cs="Times New Roman"/>
           <w:lang w:val="en-US"/>
         </w:rPr>
-        <w:t xml:space="preserve">This frame is transmitted by the target device node to the host node </w:t>
-      </w:r>
-      <w:proofErr w:type="gramStart"/>
-      <w:r>
-        <w:rPr>
-          <w:rFonts w:ascii="Times New Roman" w:hAnsi="Times New Roman" w:cs="Times New Roman"/>
-          <w:lang w:val="en-US"/>
-        </w:rPr>
-        <w:t>in-case</w:t>
-      </w:r>
-      <w:proofErr w:type="gramEnd"/>
-      <w:r>
-        <w:rPr>
-          <w:rFonts w:ascii="Times New Roman" w:hAnsi="Times New Roman" w:cs="Times New Roman"/>
-          <w:lang w:val="en-US"/>
-        </w:rPr>
-        <w:t xml:space="preserve"> of any application specific error or network/communication error. Common examples of communication error include checksum error, closed connection error, collision error etc. The structure of an error/status frame is given by Table 6.</w:t>
+        <w:t>This frame is transmitted by the target device node to the host node in-case of any application specific error or network/communication error. Common examples of communication error include checksum error, closed connection error, collision error etc. The structure of an error/status frame is given by Table 6.</w:t>
       </w:r>
     </w:p>
     <w:p>
@@ -10686,7 +9837,8 @@
         <w:gridCol w:w="816"/>
         <w:gridCol w:w="820"/>
         <w:gridCol w:w="680"/>
-        <w:gridCol w:w="2119"/>
+        <w:gridCol w:w="1059"/>
+        <w:gridCol w:w="1060"/>
         <w:gridCol w:w="789"/>
         <w:gridCol w:w="820"/>
         <w:gridCol w:w="926"/>
@@ -10695,7 +9847,7 @@
       <w:tr>
         <w:tc>
           <w:tcPr>
-            <w:tcW w:w="1026" w:type="dxa"/>
+            <w:tcW w:w="1027" w:type="dxa"/>
             <w:shd w:val="clear" w:color="auto" w:fill="FFF2CC" w:themeFill="accent4" w:themeFillTint="33"/>
           </w:tcPr>
           <w:p>
@@ -10743,7 +9895,7 @@
         <w:tc>
           <w:tcPr>
             <w:tcW w:w="4654" w:type="dxa"/>
-            <w:gridSpan w:val="4"/>
+            <w:gridSpan w:val="5"/>
             <w:shd w:val="clear" w:color="auto" w:fill="FFF2CC" w:themeFill="accent4" w:themeFillTint="33"/>
           </w:tcPr>
           <w:p>
@@ -10791,7 +9943,7 @@
       <w:tr>
         <w:tc>
           <w:tcPr>
-            <w:tcW w:w="1026" w:type="dxa"/>
+            <w:tcW w:w="1027" w:type="dxa"/>
             <w:shd w:val="clear" w:color="auto" w:fill="FFF2CC" w:themeFill="accent4" w:themeFillTint="33"/>
           </w:tcPr>
           <w:p>
@@ -10883,7 +10035,7 @@
         </w:tc>
         <w:tc>
           <w:tcPr>
-            <w:tcW w:w="2119" w:type="dxa"/>
+            <w:tcW w:w="1059" w:type="dxa"/>
             <w:shd w:val="clear" w:color="auto" w:fill="D9D9D9" w:themeFill="background1" w:themeFillShade="D9"/>
           </w:tcPr>
           <w:p>
@@ -10900,7 +10052,30 @@
                 <w:rFonts w:ascii="Times New Roman" w:eastAsia="Calibri" w:hAnsi="Times New Roman" w:cs="Times New Roman"/>
                 <w:lang w:val="en-US"/>
               </w:rPr>
-              <w:t>7-4</w:t>
+              <w:t>7-3</w:t>
+            </w:r>
+          </w:p>
+        </w:tc>
+        <w:tc>
+          <w:tcPr>
+            <w:tcW w:w="1060" w:type="dxa"/>
+            <w:shd w:val="clear" w:color="auto" w:fill="D9D9D9" w:themeFill="background1" w:themeFillShade="D9"/>
+          </w:tcPr>
+          <w:p>
+            <w:pPr>
+              <w:spacing w:after="0" w:line="240" w:lineRule="auto"/>
+              <w:jc w:val="center"/>
+              <w:rPr>
+                <w:rFonts w:ascii="Times New Roman" w:hAnsi="Times New Roman" w:cs="Times New Roman"/>
+                <w:lang w:val="en-US"/>
+              </w:rPr>
+            </w:pPr>
+            <w:r>
+              <w:rPr>
+                <w:rFonts w:ascii="Times New Roman" w:hAnsi="Times New Roman" w:cs="Times New Roman"/>
+                <w:lang w:val="en-US"/>
+              </w:rPr>
+              <w:t>4</w:t>
             </w:r>
           </w:p>
         </w:tc>
@@ -11000,7 +10175,7 @@
       <w:tr>
         <w:tc>
           <w:tcPr>
-            <w:tcW w:w="1026" w:type="dxa"/>
+            <w:tcW w:w="1027" w:type="dxa"/>
             <w:shd w:val="clear" w:color="auto" w:fill="FFF2CC" w:themeFill="accent4" w:themeFillTint="33"/>
           </w:tcPr>
           <w:p>
@@ -11034,21 +10209,12 @@
                 <w:lang w:val="en-US"/>
               </w:rPr>
             </w:pPr>
-            <w:proofErr w:type="gramStart"/>
-            <w:r>
-              <w:rPr>
-                <w:rFonts w:ascii="Times New Roman" w:eastAsia="Calibri" w:hAnsi="Times New Roman" w:cs="Times New Roman"/>
-                <w:lang w:val="en-US"/>
-              </w:rPr>
-              <w:t>HC(</w:t>
-            </w:r>
-            <w:proofErr w:type="gramEnd"/>
-            <w:r>
-              <w:rPr>
-                <w:rFonts w:ascii="Times New Roman" w:eastAsia="Calibri" w:hAnsi="Times New Roman" w:cs="Times New Roman"/>
-                <w:lang w:val="en-US"/>
-              </w:rPr>
-              <w:t>1)</w:t>
+            <w:r>
+              <w:rPr>
+                <w:rFonts w:ascii="Times New Roman" w:eastAsia="Calibri" w:hAnsi="Times New Roman" w:cs="Times New Roman"/>
+                <w:lang w:val="en-US"/>
+              </w:rPr>
+              <w:t>HC(1)</w:t>
             </w:r>
           </w:p>
         </w:tc>
@@ -11065,21 +10231,12 @@
                 <w:lang w:val="en-US"/>
               </w:rPr>
             </w:pPr>
-            <w:proofErr w:type="gramStart"/>
-            <w:r>
-              <w:rPr>
-                <w:rFonts w:ascii="Times New Roman" w:eastAsia="Calibri" w:hAnsi="Times New Roman" w:cs="Times New Roman"/>
-                <w:lang w:val="en-US"/>
-              </w:rPr>
-              <w:t>HC(</w:t>
-            </w:r>
-            <w:proofErr w:type="gramEnd"/>
-            <w:r>
-              <w:rPr>
-                <w:rFonts w:ascii="Times New Roman" w:eastAsia="Calibri" w:hAnsi="Times New Roman" w:cs="Times New Roman"/>
-                <w:lang w:val="en-US"/>
-              </w:rPr>
-              <w:t>3)</w:t>
+            <w:r>
+              <w:rPr>
+                <w:rFonts w:ascii="Times New Roman" w:eastAsia="Calibri" w:hAnsi="Times New Roman" w:cs="Times New Roman"/>
+                <w:lang w:val="en-US"/>
+              </w:rPr>
+              <w:t>HC(3)</w:t>
             </w:r>
           </w:p>
         </w:tc>
@@ -11107,32 +10264,45 @@
         </w:tc>
         <w:tc>
           <w:tcPr>
-            <w:tcW w:w="2119" w:type="dxa"/>
-          </w:tcPr>
-          <w:p>
-            <w:pPr>
-              <w:spacing w:after="0" w:line="240" w:lineRule="auto"/>
-              <w:jc w:val="center"/>
-              <w:rPr>
-                <w:rFonts w:ascii="Times New Roman" w:hAnsi="Times New Roman" w:cs="Times New Roman"/>
-                <w:lang w:val="en-US"/>
-              </w:rPr>
-            </w:pPr>
-            <w:proofErr w:type="gramStart"/>
-            <w:r>
-              <w:rPr>
-                <w:rFonts w:ascii="Times New Roman" w:eastAsia="Calibri" w:hAnsi="Times New Roman" w:cs="Times New Roman"/>
-                <w:lang w:val="en-US"/>
-              </w:rPr>
-              <w:t>RSVD(</w:t>
-            </w:r>
-            <w:proofErr w:type="gramEnd"/>
-            <w:r>
-              <w:rPr>
-                <w:rFonts w:ascii="Times New Roman" w:eastAsia="Calibri" w:hAnsi="Times New Roman" w:cs="Times New Roman"/>
-                <w:lang w:val="en-US"/>
-              </w:rPr>
-              <w:t>0)</w:t>
+            <w:tcW w:w="1059" w:type="dxa"/>
+          </w:tcPr>
+          <w:p>
+            <w:pPr>
+              <w:spacing w:after="0" w:line="240" w:lineRule="auto"/>
+              <w:jc w:val="center"/>
+              <w:rPr>
+                <w:rFonts w:ascii="Times New Roman" w:hAnsi="Times New Roman" w:cs="Times New Roman"/>
+                <w:lang w:val="en-US"/>
+              </w:rPr>
+            </w:pPr>
+            <w:r>
+              <w:rPr>
+                <w:rFonts w:ascii="Times New Roman" w:eastAsia="Calibri" w:hAnsi="Times New Roman" w:cs="Times New Roman"/>
+                <w:lang w:val="en-US"/>
+              </w:rPr>
+              <w:t>RSVD(0)</w:t>
+            </w:r>
+          </w:p>
+        </w:tc>
+        <w:tc>
+          <w:tcPr>
+            <w:tcW w:w="1060" w:type="dxa"/>
+          </w:tcPr>
+          <w:p>
+            <w:pPr>
+              <w:spacing w:after="0" w:line="240" w:lineRule="auto"/>
+              <w:jc w:val="center"/>
+              <w:rPr>
+                <w:rFonts w:ascii="Times New Roman" w:hAnsi="Times New Roman" w:cs="Times New Roman"/>
+                <w:lang w:val="en-US"/>
+              </w:rPr>
+            </w:pPr>
+            <w:r>
+              <w:rPr>
+                <w:rFonts w:ascii="Times New Roman" w:hAnsi="Times New Roman" w:cs="Times New Roman"/>
+                <w:lang w:val="en-US"/>
+              </w:rPr>
+              <w:t>DPWACK</w:t>
             </w:r>
           </w:p>
         </w:tc>
@@ -11228,7 +10398,7 @@
       <w:tr>
         <w:tc>
           <w:tcPr>
-            <w:tcW w:w="1026" w:type="dxa"/>
+            <w:tcW w:w="1027" w:type="dxa"/>
             <w:shd w:val="clear" w:color="auto" w:fill="FFF2CC" w:themeFill="accent4" w:themeFillTint="33"/>
           </w:tcPr>
           <w:p>
@@ -11276,7 +10446,7 @@
         <w:tc>
           <w:tcPr>
             <w:tcW w:w="4654" w:type="dxa"/>
-            <w:gridSpan w:val="4"/>
+            <w:gridSpan w:val="5"/>
             <w:shd w:val="clear" w:color="auto" w:fill="FFF2CC" w:themeFill="accent4" w:themeFillTint="33"/>
           </w:tcPr>
           <w:p>
@@ -11324,7 +10494,7 @@
       <w:tr>
         <w:tc>
           <w:tcPr>
-            <w:tcW w:w="1026" w:type="dxa"/>
+            <w:tcW w:w="1027" w:type="dxa"/>
             <w:shd w:val="clear" w:color="auto" w:fill="FFF2CC" w:themeFill="accent4" w:themeFillTint="33"/>
           </w:tcPr>
           <w:p>
@@ -11372,7 +10542,7 @@
         <w:tc>
           <w:tcPr>
             <w:tcW w:w="4654" w:type="dxa"/>
-            <w:gridSpan w:val="4"/>
+            <w:gridSpan w:val="5"/>
             <w:shd w:val="clear" w:color="auto" w:fill="D9D9D9" w:themeFill="background1" w:themeFillShade="D9"/>
           </w:tcPr>
           <w:p>
@@ -11420,7 +10590,7 @@
       <w:tr>
         <w:tc>
           <w:tcPr>
-            <w:tcW w:w="1026" w:type="dxa"/>
+            <w:tcW w:w="1027" w:type="dxa"/>
             <w:shd w:val="clear" w:color="auto" w:fill="FFF2CC" w:themeFill="accent4" w:themeFillTint="33"/>
           </w:tcPr>
           <w:p>
@@ -11467,7 +10637,7 @@
         <w:tc>
           <w:tcPr>
             <w:tcW w:w="4654" w:type="dxa"/>
-            <w:gridSpan w:val="4"/>
+            <w:gridSpan w:val="5"/>
           </w:tcPr>
           <w:p>
             <w:pPr>
@@ -11971,17 +11141,8 @@
                 <w:rFonts w:ascii="Times New Roman" w:eastAsia="Calibri" w:hAnsi="Times New Roman" w:cs="Times New Roman"/>
                 <w:lang w:val="en-US"/>
               </w:rPr>
-              <w:t xml:space="preserve">No error </w:t>
-            </w:r>
-            <w:proofErr w:type="spellStart"/>
-            <w:r>
-              <w:rPr>
-                <w:rFonts w:ascii="Times New Roman" w:eastAsia="Calibri" w:hAnsi="Times New Roman" w:cs="Times New Roman"/>
-                <w:lang w:val="en-US"/>
-              </w:rPr>
-              <w:t>occured</w:t>
-            </w:r>
-            <w:proofErr w:type="spellEnd"/>
+              <w:t>No error occured</w:t>
+            </w:r>
             <w:r>
               <w:rPr>
                 <w:rFonts w:ascii="Times New Roman" w:eastAsia="Calibri" w:hAnsi="Times New Roman" w:cs="Times New Roman"/>
@@ -12216,6 +11377,52 @@
           </w:p>
         </w:tc>
       </w:tr>
+      <w:tr>
+        <w:tc>
+          <w:tcPr>
+            <w:tcW w:w="1555" w:type="dxa"/>
+          </w:tcPr>
+          <w:p>
+            <w:pPr>
+              <w:spacing w:after="0" w:line="240" w:lineRule="auto"/>
+              <w:jc w:val="center"/>
+              <w:rPr>
+                <w:rFonts w:ascii="Times New Roman" w:eastAsia="Calibri" w:hAnsi="Times New Roman" w:cs="Times New Roman"/>
+                <w:lang w:val="en-US"/>
+              </w:rPr>
+            </w:pPr>
+            <w:r>
+              <w:rPr>
+                <w:rFonts w:ascii="Times New Roman" w:eastAsia="Calibri" w:hAnsi="Times New Roman" w:cs="Times New Roman"/>
+                <w:lang w:val="en-US"/>
+              </w:rPr>
+              <w:lastRenderedPageBreak/>
+              <w:t>DPWACK</w:t>
+            </w:r>
+          </w:p>
+        </w:tc>
+        <w:tc>
+          <w:tcPr>
+            <w:tcW w:w="7460" w:type="dxa"/>
+          </w:tcPr>
+          <w:p>
+            <w:pPr>
+              <w:spacing w:after="0" w:line="240" w:lineRule="auto"/>
+              <w:rPr>
+                <w:rFonts w:ascii="Times New Roman" w:eastAsia="Calibri" w:hAnsi="Times New Roman" w:cs="Times New Roman"/>
+                <w:lang w:val="en-US"/>
+              </w:rPr>
+            </w:pPr>
+            <w:r>
+              <w:rPr>
+                <w:rFonts w:ascii="Times New Roman" w:eastAsia="Calibri" w:hAnsi="Times New Roman" w:cs="Times New Roman"/>
+                <w:lang w:val="en-US"/>
+              </w:rPr>
+              <w:t>Data Packet Write Acknowledgement. When the host transmits a data packet/frame to the target device node, the device node acknowledges by setting this bit and transmits the entire error &amp; status packet back to the host.</w:t>
+            </w:r>
+          </w:p>
+        </w:tc>
+      </w:tr>
     </w:tbl>
     <w:p>
       <w:pPr>
@@ -12245,7 +11452,6 @@
           <w:u w:val="single"/>
           <w:lang w:val="en-US"/>
         </w:rPr>
-        <w:lastRenderedPageBreak/>
         <w:t>State machine diagram for connection management</w:t>
       </w:r>
     </w:p>
@@ -12444,7 +11650,6 @@
           <w:rFonts w:ascii="Times New Roman" w:hAnsi="Times New Roman" w:cs="Times New Roman"/>
           <w:lang w:val="en-US"/>
         </w:rPr>
-        <w:lastRenderedPageBreak/>
         <w:t>State machine diagram for error &amp; status frame / packet</w:t>
       </w:r>
       <w:r>
@@ -12620,6 +11825,50 @@
                 <w:lang w:val="en-US"/>
               </w:rPr>
               <w:t>Initial Revision</w:t>
+            </w:r>
+          </w:p>
+        </w:tc>
+      </w:tr>
+      <w:tr>
+        <w:tc>
+          <w:tcPr>
+            <w:tcW w:w="1526" w:type="dxa"/>
+          </w:tcPr>
+          <w:p>
+            <w:pPr>
+              <w:jc w:val="center"/>
+              <w:rPr>
+                <w:rFonts w:ascii="Times New Roman" w:hAnsi="Times New Roman" w:cs="Times New Roman"/>
+                <w:lang w:val="en-US"/>
+              </w:rPr>
+            </w:pPr>
+            <w:r>
+              <w:rPr>
+                <w:rFonts w:ascii="Times New Roman" w:hAnsi="Times New Roman" w:cs="Times New Roman"/>
+                <w:lang w:val="en-US"/>
+              </w:rPr>
+              <w:t>0.1</w:t>
+            </w:r>
+          </w:p>
+        </w:tc>
+        <w:tc>
+          <w:tcPr>
+            <w:tcW w:w="7716" w:type="dxa"/>
+          </w:tcPr>
+          <w:p>
+            <w:pPr>
+              <w:jc w:val="both"/>
+              <w:rPr>
+                <w:rFonts w:ascii="Times New Roman" w:hAnsi="Times New Roman" w:cs="Times New Roman"/>
+                <w:lang w:val="en-US"/>
+              </w:rPr>
+            </w:pPr>
+            <w:r>
+              <w:rPr>
+                <w:rFonts w:ascii="Times New Roman" w:hAnsi="Times New Roman" w:cs="Times New Roman"/>
+                <w:lang w:val="en-US"/>
+              </w:rPr>
+              <w:t>Added Data Packet Write Acknowledgement bit.</w:t>
             </w:r>
           </w:p>
         </w:tc>

</xml_diff>